<commit_message>
Updated List Analysis Template. Added Fire checklist with changes. Renamed Break and Enter Revised 001 to include 'Changes' for clarity.
</commit_message>
<xml_diff>
--- a/List Analysis/Current Lists/fire.docx
+++ b/List Analysis/Current Lists/fire.docx
@@ -1279,7 +1279,14 @@
         </w:rPr>
       </w:pPr>
       <w:r>
-        <w:rPr/>
+        <w:rPr>
+          <w:b w:val="false"/>
+          <w:i w:val="false"/>
+          <w:caps w:val="false"/>
+          <w:smallCaps w:val="false"/>
+          <w:color w:val="000000"/>
+          <w:spacing w:val="0"/>
+        </w:rPr>
       </w:r>
     </w:p>
     <w:p>
@@ -1287,182 +1294,10 @@
         <w:pStyle w:val="PreformattedText"/>
         <w:widowControl/>
         <w:spacing w:before="0" w:after="283"/>
-        <w:rPr>
-          <w:b w:val="false"/>
-          <w:b w:val="false"/>
-          <w:i w:val="false"/>
-          <w:i w:val="false"/>
-          <w:caps w:val="false"/>
-          <w:smallCaps w:val="false"/>
-          <w:color w:val="000000"/>
-          <w:spacing w:val="0"/>
-        </w:rPr>
-      </w:pPr>
-      <w:r>
-        <w:rPr/>
-      </w:r>
-    </w:p>
-    <w:p>
-      <w:pPr>
-        <w:pStyle w:val="PreformattedText"/>
-        <w:widowControl/>
-        <w:spacing w:before="0" w:after="283"/>
-        <w:rPr>
-          <w:b w:val="false"/>
-          <w:b w:val="false"/>
-          <w:i w:val="false"/>
-          <w:i w:val="false"/>
-          <w:caps w:val="false"/>
-          <w:smallCaps w:val="false"/>
-          <w:color w:val="000000"/>
-          <w:spacing w:val="0"/>
-        </w:rPr>
-      </w:pPr>
-      <w:r>
-        <w:rPr/>
-      </w:r>
-    </w:p>
-    <w:p>
-      <w:pPr>
-        <w:pStyle w:val="PreformattedText"/>
-        <w:widowControl/>
-        <w:spacing w:before="0" w:after="283"/>
-        <w:rPr/>
-      </w:pPr>
-      <w:r>
-        <w:rPr>
-          <w:b w:val="false"/>
-          <w:i w:val="false"/>
-          <w:caps w:val="false"/>
-          <w:smallCaps w:val="false"/>
-          <w:color w:val="000000"/>
-          <w:spacing w:val="0"/>
-        </w:rPr>
-        <w:t xml:space="preserve">NOTES - </w:t>
-      </w:r>
-    </w:p>
-    <w:p>
-      <w:pPr>
-        <w:pStyle w:val="PreformattedText"/>
-        <w:widowControl/>
-        <w:spacing w:before="0" w:after="283"/>
-        <w:rPr/>
-      </w:pPr>
-      <w:r>
-        <w:rPr>
-          <w:b w:val="false"/>
-          <w:i w:val="false"/>
-          <w:caps w:val="false"/>
-          <w:smallCaps w:val="false"/>
-          <w:color w:val="000000"/>
-          <w:spacing w:val="0"/>
-        </w:rPr>
-        <w:t>#1 is a TIP. Not a real checklist question</w:t>
-      </w:r>
-    </w:p>
-    <w:p>
-      <w:pPr>
-        <w:pStyle w:val="PreformattedText"/>
-        <w:widowControl/>
-        <w:spacing w:before="0" w:after="283"/>
-        <w:rPr/>
-      </w:pPr>
-      <w:r>
-        <w:rPr>
-          <w:b w:val="false"/>
-          <w:i w:val="false"/>
-          <w:caps w:val="false"/>
-          <w:smallCaps w:val="false"/>
-          <w:color w:val="000000"/>
-          <w:spacing w:val="0"/>
-        </w:rPr>
-        <w:t>Reporting section is not understood. Unsure why this is there</w:t>
-      </w:r>
-    </w:p>
-    <w:p>
-      <w:pPr>
-        <w:pStyle w:val="PreformattedText"/>
-        <w:widowControl/>
-        <w:spacing w:before="0" w:after="283"/>
-        <w:rPr/>
-      </w:pPr>
-      <w:r>
-        <w:rPr>
-          <w:b w:val="false"/>
-          <w:i w:val="false"/>
-          <w:caps w:val="false"/>
-          <w:smallCaps w:val="false"/>
-          <w:color w:val="000000"/>
-          <w:spacing w:val="0"/>
-        </w:rPr>
-        <w:t>#5 should be #1</w:t>
-      </w:r>
-    </w:p>
-    <w:p>
-      <w:pPr>
-        <w:pStyle w:val="Normal"/>
-        <w:rPr/>
-      </w:pPr>
-      <w:r>
-        <w:rPr/>
-        <w:t>#11 Remove . Already #2</w:t>
-      </w:r>
-    </w:p>
-    <w:p>
-      <w:pPr>
-        <w:pStyle w:val="Normal"/>
-        <w:rPr/>
-      </w:pPr>
-      <w:r>
-        <w:rPr/>
-      </w:r>
-    </w:p>
-    <w:p>
-      <w:pPr>
-        <w:pStyle w:val="Normal"/>
-        <w:rPr/>
-      </w:pPr>
-      <w:r>
-        <w:rPr/>
-        <w:t>#18 into #20</w:t>
-      </w:r>
-    </w:p>
-    <w:p>
-      <w:pPr>
-        <w:pStyle w:val="Normal"/>
-        <w:rPr/>
-      </w:pPr>
-      <w:r>
-        <w:rPr/>
-      </w:r>
-    </w:p>
-    <w:p>
-      <w:pPr>
-        <w:pStyle w:val="Normal"/>
-        <w:rPr/>
-      </w:pPr>
-      <w:r>
-        <w:rPr/>
-        <w:t>#1 ( additional ), #27, #28 ( first should be fire )</w:t>
-      </w:r>
-    </w:p>
-    <w:p>
-      <w:pPr>
-        <w:pStyle w:val="Normal"/>
-        <w:rPr/>
-      </w:pPr>
-      <w:r>
-        <w:rPr/>
-      </w:r>
-    </w:p>
-    <w:p>
-      <w:pPr>
-        <w:pStyle w:val="Normal"/>
-        <w:rPr/>
-      </w:pPr>
-      <w:r>
-        <w:rPr/>
-        <w:t>#21 Add :( Check for empty picture frames )</w:t>
+        <w:rPr/>
+      </w:pPr>
+      <w:r>
+        <w:rPr/>
       </w:r>
     </w:p>
     <w:sectPr>

</xml_diff>